<commit_message>
Draft update - introduction images
</commit_message>
<xml_diff>
--- a/04_THESIS/Annotated_Bibliography_20_06_2023.docx
+++ b/04_THESIS/Annotated_Bibliography_20_06_2023.docx
@@ -1,6 +1,6 @@
 
 <file path=word/document.xml><?xml version="1.0" encoding="utf-8"?>
-<w:document xmlns:wpc="http://schemas.microsoft.com/office/word/2010/wordprocessingCanvas" xmlns:cx="http://schemas.microsoft.com/office/drawing/2014/chartex" xmlns:cx1="http://schemas.microsoft.com/office/drawing/2015/9/8/chartex" xmlns:cx2="http://schemas.microsoft.com/office/drawing/2015/10/21/chartex" xmlns:cx3="http://schemas.microsoft.com/office/drawing/2016/5/9/chartex" xmlns:cx4="http://schemas.microsoft.com/office/drawing/2016/5/10/chartex" xmlns:cx5="http://schemas.microsoft.com/office/drawing/2016/5/11/chartex" xmlns:cx6="http://schemas.microsoft.com/office/drawing/2016/5/12/chartex" xmlns:cx7="http://schemas.microsoft.com/office/drawing/2016/5/13/chartex" xmlns:cx8="http://schemas.microsoft.com/office/drawing/2016/5/14/chartex" xmlns:mc="http://schemas.openxmlformats.org/markup-compatibility/2006" xmlns:aink="http://schemas.microsoft.com/office/drawing/2016/ink" xmlns:am3d="http://schemas.microsoft.com/office/drawing/2017/model3d" xmlns:o="urn:schemas-microsoft-com:office:office" xmlns:oel="http://schemas.microsoft.com/office/2019/extlst" xmlns:r="http://schemas.openxmlformats.org/officeDocument/2006/relationships" xmlns:m="http://schemas.openxmlformats.org/officeDocument/2006/math" xmlns:v="urn:schemas-microsoft-com:vml" xmlns:wp14="http://schemas.microsoft.com/office/word/2010/wordprocessingDrawing" xmlns:wp="http://schemas.openxmlformats.org/drawingml/2006/wordprocessingDrawing" xmlns:w10="urn:schemas-microsoft-com:office:word" xmlns:w="http://schemas.openxmlformats.org/wordprocessingml/2006/main" xmlns:w14="http://schemas.microsoft.com/office/word/2010/wordml" xmlns:w15="http://schemas.microsoft.com/office/word/2012/wordml" xmlns:w16cex="http://schemas.microsoft.com/office/word/2018/wordml/cex" xmlns:w16cid="http://schemas.microsoft.com/office/word/2016/wordml/cid" xmlns:w16="http://schemas.microsoft.com/office/word/2018/wordml" xmlns:w16sdtdh="http://schemas.microsoft.com/office/word/2020/wordml/sdtdatahash" xmlns:w16se="http://schemas.microsoft.com/office/word/2015/wordml/symex" xmlns:wpg="http://schemas.microsoft.com/office/word/2010/wordprocessingGroup" xmlns:wpi="http://schemas.microsoft.com/office/word/2010/wordprocessingInk" xmlns:wne="http://schemas.microsoft.com/office/word/2006/wordml" xmlns:wps="http://schemas.microsoft.com/office/word/2010/wordprocessingShape" mc:Ignorable="w14 w15 w16se w16cid w16 w16cex w16sdtdh wp14">
+<w:document xmlns:wpc="http://schemas.microsoft.com/office/word/2010/wordprocessingCanvas" xmlns:cx="http://schemas.microsoft.com/office/drawing/2014/chartex" xmlns:cx1="http://schemas.microsoft.com/office/drawing/2015/9/8/chartex" xmlns:cx2="http://schemas.microsoft.com/office/drawing/2015/10/21/chartex" xmlns:cx3="http://schemas.microsoft.com/office/drawing/2016/5/9/chartex" xmlns:cx4="http://schemas.microsoft.com/office/drawing/2016/5/10/chartex" xmlns:cx5="http://schemas.microsoft.com/office/drawing/2016/5/11/chartex" xmlns:cx6="http://schemas.microsoft.com/office/drawing/2016/5/12/chartex" xmlns:cx7="http://schemas.microsoft.com/office/drawing/2016/5/13/chartex" xmlns:cx8="http://schemas.microsoft.com/office/drawing/2016/5/14/chartex" xmlns:mc="http://schemas.openxmlformats.org/markup-compatibility/2006" xmlns:aink="http://schemas.microsoft.com/office/drawing/2016/ink" xmlns:am3d="http://schemas.microsoft.com/office/drawing/2017/model3d" xmlns:o="urn:schemas-microsoft-com:office:office" xmlns:oel="http://schemas.microsoft.com/office/2019/extlst" xmlns:r="http://schemas.openxmlformats.org/officeDocument/2006/relationships" xmlns:m="http://schemas.openxmlformats.org/officeDocument/2006/math" xmlns:v="urn:schemas-microsoft-com:vml" xmlns:wp14="http://schemas.microsoft.com/office/word/2010/wordprocessingDrawing" xmlns:wp="http://schemas.openxmlformats.org/drawingml/2006/wordprocessingDrawing" xmlns:w10="urn:schemas-microsoft-com:office:word" xmlns:w="http://schemas.openxmlformats.org/wordprocessingml/2006/main" xmlns:w14="http://schemas.microsoft.com/office/word/2010/wordml" xmlns:w15="http://schemas.microsoft.com/office/word/2012/wordml" xmlns:w16cex="http://schemas.microsoft.com/office/word/2018/wordml/cex" xmlns:w16cid="http://schemas.microsoft.com/office/word/2016/wordml/cid" xmlns:w16="http://schemas.microsoft.com/office/word/2018/wordml" xmlns:w16du="http://schemas.microsoft.com/office/word/2023/wordml/word16du" xmlns:w16sdtdh="http://schemas.microsoft.com/office/word/2020/wordml/sdtdatahash" xmlns:w16se="http://schemas.microsoft.com/office/word/2015/wordml/symex" xmlns:wpg="http://schemas.microsoft.com/office/word/2010/wordprocessingGroup" xmlns:wpi="http://schemas.microsoft.com/office/word/2010/wordprocessingInk" xmlns:wne="http://schemas.microsoft.com/office/word/2006/wordml" xmlns:wps="http://schemas.microsoft.com/office/word/2010/wordprocessingShape" mc:Ignorable="w14 w15 w16se w16cid w16 w16cex w16sdtdh w16du wp14">
   <w:body>
     <w:tbl>
       <w:tblPr>
@@ -1315,21 +1315,12 @@
               </w:rPr>
               <w:t>4 protein pairs. (</w:t>
             </w:r>
-            <w:proofErr w:type="gramStart"/>
-            <w:r>
-              <w:rPr>
-                <w:sz w:val="20"/>
-                <w:szCs w:val="20"/>
-              </w:rPr>
-              <w:t>this</w:t>
-            </w:r>
-            <w:proofErr w:type="gramEnd"/>
-            <w:r>
-              <w:rPr>
-                <w:sz w:val="20"/>
-                <w:szCs w:val="20"/>
-              </w:rPr>
-              <w:t xml:space="preserve"> is </w:t>
+            <w:r>
+              <w:rPr>
+                <w:sz w:val="20"/>
+                <w:szCs w:val="20"/>
+              </w:rPr>
+              <w:t xml:space="preserve">this is </w:t>
             </w:r>
             <w:r>
               <w:rPr>
@@ -1660,16 +1651,7 @@
                 <w:sz w:val="20"/>
                 <w:szCs w:val="20"/>
               </w:rPr>
-              <w:t xml:space="preserve"> </w:t>
-            </w:r>
-            <w:r>
-              <w:rPr>
-                <w:i/>
-                <w:iCs/>
-                <w:sz w:val="20"/>
-                <w:szCs w:val="20"/>
-              </w:rPr>
-              <w:t>N. gonorrhoeae</w:t>
+              <w:t xml:space="preserve"> N. gonorrhoeae</w:t>
             </w:r>
             <w:r>
               <w:rPr>
@@ -1899,29 +1881,10 @@
                 <w:sz w:val="20"/>
                 <w:szCs w:val="20"/>
               </w:rPr>
-              <w:t>(</w:t>
-            </w:r>
-            <w:proofErr w:type="gramStart"/>
-            <w:r>
-              <w:rPr>
-                <w:sz w:val="20"/>
-                <w:szCs w:val="20"/>
-              </w:rPr>
-              <w:t>above</w:t>
-            </w:r>
-            <w:proofErr w:type="gramEnd"/>
-            <w:r>
-              <w:rPr>
-                <w:sz w:val="20"/>
-                <w:szCs w:val="20"/>
-              </w:rPr>
-              <w:t xml:space="preserve">: From </w:t>
-            </w:r>
-            <w:r>
-              <w:t>Garcia and Dillard, 2006</w:t>
-            </w:r>
-            <w:r>
-              <w:t xml:space="preserve"> – A: Wild type </w:t>
+              <w:t xml:space="preserve">(above: From </w:t>
+            </w:r>
+            <w:r>
+              <w:t xml:space="preserve">Garcia and Dillard, 2006 – A: Wild type </w:t>
             </w:r>
             <w:proofErr w:type="spellStart"/>
             <w:r>
@@ -2194,8 +2157,9 @@
                 <w:sz w:val="20"/>
                 <w:szCs w:val="20"/>
               </w:rPr>
-              <w:t xml:space="preserve"> </w:t>
-            </w:r>
+              <w:t xml:space="preserve"> B. </w:t>
+            </w:r>
+            <w:proofErr w:type="spellStart"/>
             <w:r>
               <w:rPr>
                 <w:i/>
@@ -2203,9 +2167,16 @@
                 <w:sz w:val="20"/>
                 <w:szCs w:val="20"/>
               </w:rPr>
-              <w:t xml:space="preserve">B. </w:t>
-            </w:r>
-            <w:proofErr w:type="spellStart"/>
+              <w:t>henselae</w:t>
+            </w:r>
+            <w:proofErr w:type="spellEnd"/>
+            <w:r>
+              <w:rPr>
+                <w:sz w:val="20"/>
+                <w:szCs w:val="20"/>
+              </w:rPr>
+              <w:t xml:space="preserve"> and </w:t>
+            </w:r>
             <w:r>
               <w:rPr>
                 <w:i/>
@@ -2213,23 +2184,6 @@
                 <w:sz w:val="20"/>
                 <w:szCs w:val="20"/>
               </w:rPr>
-              <w:t>henselae</w:t>
-            </w:r>
-            <w:proofErr w:type="spellEnd"/>
-            <w:r>
-              <w:rPr>
-                <w:sz w:val="20"/>
-                <w:szCs w:val="20"/>
-              </w:rPr>
-              <w:t xml:space="preserve"> and </w:t>
-            </w:r>
-            <w:r>
-              <w:rPr>
-                <w:i/>
-                <w:iCs/>
-                <w:sz w:val="20"/>
-                <w:szCs w:val="20"/>
-              </w:rPr>
               <w:t>E. coli</w:t>
             </w:r>
             <w:r>
@@ -2237,23 +2191,7 @@
                 <w:sz w:val="20"/>
                 <w:szCs w:val="20"/>
               </w:rPr>
-              <w:t>, the same ligands are formed with a helix in the active site – providing evidence for the autoinhibitory effect of this additional helix? (</w:t>
-            </w:r>
-            <w:proofErr w:type="gramStart"/>
-            <w:r>
-              <w:rPr>
-                <w:sz w:val="20"/>
-                <w:szCs w:val="20"/>
-              </w:rPr>
-              <w:t>helix</w:t>
-            </w:r>
-            <w:proofErr w:type="gramEnd"/>
-            <w:r>
-              <w:rPr>
-                <w:sz w:val="20"/>
-                <w:szCs w:val="20"/>
-              </w:rPr>
-              <w:t xml:space="preserve"> also notably absent from this sporulating bacteria structure)</w:t>
+              <w:t>, the same ligands are formed with a helix in the active site – providing evidence for the autoinhibitory effect of this additional helix? (helix also notably absent from this sporulating bacteria structure)</w:t>
             </w:r>
           </w:p>
           <w:p>
@@ -2269,7 +2207,7 @@
               </w:rPr>
               <w:lastRenderedPageBreak/>
               <w:drawing>
-                <wp:inline distT="0" distB="0" distL="0" distR="0" wp14:anchorId="2D208869" wp14:editId="4D5D3968">
+                <wp:inline distT="0" distB="0" distL="0" distR="0" wp14:anchorId="2D208869" wp14:editId="7A4AAB8F">
                   <wp:extent cx="3997842" cy="1742914"/>
                   <wp:effectExtent l="0" t="0" r="3175" b="0"/>
                   <wp:docPr id="498313723" name="Picture 1"/>
@@ -2280,7 +2218,7 @@
                     <a:graphicData uri="http://schemas.openxmlformats.org/drawingml/2006/picture">
                       <pic:pic xmlns:pic="http://schemas.openxmlformats.org/drawingml/2006/picture">
                         <pic:nvPicPr>
-                          <pic:cNvPr id="498313723" name=""/>
+                          <pic:cNvPr id="498313723" name="Picture 1"/>
                           <pic:cNvPicPr/>
                         </pic:nvPicPr>
                         <pic:blipFill>
@@ -2312,6 +2250,7 @@
                 <w:szCs w:val="20"/>
               </w:rPr>
             </w:pPr>
+            <w:bookmarkStart w:id="0" w:name="_Hlk171872553"/>
             <w:r>
               <w:rPr>
                 <w:sz w:val="20"/>
@@ -2328,10 +2267,7 @@
               <w:t xml:space="preserve">from </w:t>
             </w:r>
             <w:r>
-              <w:t xml:space="preserve"> </w:t>
-            </w:r>
-            <w:r>
-              <w:t>Feliciano</w:t>
+              <w:t xml:space="preserve"> Feliciano</w:t>
             </w:r>
             <w:proofErr w:type="gramEnd"/>
             <w:r>
@@ -2345,10 +2281,7 @@
               <w:t>et al.</w:t>
             </w:r>
             <w:r>
-              <w:t>, 2021</w:t>
-            </w:r>
-            <w:r>
-              <w:t xml:space="preserve"> – on the right are the </w:t>
+              <w:t xml:space="preserve">, 2021 – on the right are the </w:t>
             </w:r>
             <w:r>
               <w:rPr>
@@ -2357,8 +2290,9 @@
                 <w:sz w:val="20"/>
                 <w:szCs w:val="20"/>
               </w:rPr>
-              <w:t xml:space="preserve"> </w:t>
-            </w:r>
+              <w:t xml:space="preserve"> B. </w:t>
+            </w:r>
+            <w:proofErr w:type="spellStart"/>
             <w:r>
               <w:rPr>
                 <w:i/>
@@ -2366,9 +2300,16 @@
                 <w:sz w:val="20"/>
                 <w:szCs w:val="20"/>
               </w:rPr>
-              <w:t xml:space="preserve">B. </w:t>
-            </w:r>
-            <w:proofErr w:type="spellStart"/>
+              <w:t>henselae</w:t>
+            </w:r>
+            <w:proofErr w:type="spellEnd"/>
+            <w:r>
+              <w:rPr>
+                <w:sz w:val="20"/>
+                <w:szCs w:val="20"/>
+              </w:rPr>
+              <w:t xml:space="preserve"> and </w:t>
+            </w:r>
             <w:r>
               <w:rPr>
                 <w:i/>
@@ -2376,23 +2317,6 @@
                 <w:sz w:val="20"/>
                 <w:szCs w:val="20"/>
               </w:rPr>
-              <w:t>henselae</w:t>
-            </w:r>
-            <w:proofErr w:type="spellEnd"/>
-            <w:r>
-              <w:rPr>
-                <w:sz w:val="20"/>
-                <w:szCs w:val="20"/>
-              </w:rPr>
-              <w:t xml:space="preserve"> and </w:t>
-            </w:r>
-            <w:r>
-              <w:rPr>
-                <w:i/>
-                <w:iCs/>
-                <w:sz w:val="20"/>
-                <w:szCs w:val="20"/>
-              </w:rPr>
               <w:t>E. coli</w:t>
             </w:r>
             <w:r>
@@ -2402,6 +2326,7 @@
               </w:rPr>
               <w:t xml:space="preserve"> structures, compared to ‘active’ sporulating bacteria structures on the left, which lack the helix)</w:t>
             </w:r>
+            <w:bookmarkEnd w:id="0"/>
           </w:p>
         </w:tc>
       </w:tr>
@@ -2523,9 +2448,6 @@
               <w:t xml:space="preserve">to </w:t>
             </w:r>
             <w:r>
-              <w:rPr>
-                <w:rStyle w:val="TableGrid"/>
-              </w:rPr>
               <w:t xml:space="preserve"> </w:t>
             </w:r>
             <w:r>
@@ -2651,10 +2573,7 @@
               <w:t xml:space="preserve"> – had an RMSD of </w:t>
             </w:r>
             <w:r>
-              <w:t>1.61</w:t>
-            </w:r>
-            <w:r>
-              <w:t xml:space="preserve"> to the sporulating amidase structure too</w:t>
+              <w:t>1.61 to the sporulating amidase structure too</w:t>
             </w:r>
             <w:r>
               <w:rPr>
@@ -2942,23 +2861,7 @@
                 <w:sz w:val="20"/>
                 <w:szCs w:val="20"/>
               </w:rPr>
-              <w:t xml:space="preserve">. For division, </w:t>
-            </w:r>
-            <w:proofErr w:type="spellStart"/>
-            <w:r>
-              <w:rPr>
-                <w:sz w:val="20"/>
-                <w:szCs w:val="20"/>
-              </w:rPr>
-              <w:t>FtsZ</w:t>
-            </w:r>
-            <w:proofErr w:type="spellEnd"/>
-            <w:r>
-              <w:rPr>
-                <w:sz w:val="20"/>
-                <w:szCs w:val="20"/>
-              </w:rPr>
-              <w:t xml:space="preserve"> recruits other proteins, eventually leading to </w:t>
+              <w:t xml:space="preserve">. For division, FtsZ recruits other proteins, eventually leading to </w:t>
             </w:r>
             <w:proofErr w:type="spellStart"/>
             <w:r>
@@ -3009,7 +2912,6 @@
               <w:t xml:space="preserve"> in the complex, showing through protein expression analyses (</w:t>
             </w:r>
             <w:proofErr w:type="spellStart"/>
-            <w:proofErr w:type="gramStart"/>
             <w:r>
               <w:rPr>
                 <w:sz w:val="20"/>
@@ -3018,7 +2920,6 @@
               <w:t>eg</w:t>
             </w:r>
             <w:proofErr w:type="spellEnd"/>
-            <w:proofErr w:type="gramEnd"/>
             <w:r>
               <w:rPr>
                 <w:sz w:val="20"/>
@@ -3652,7 +3553,7 @@
 </file>
 
 <file path=word/numbering.xml><?xml version="1.0" encoding="utf-8"?>
-<w:numbering xmlns:wpc="http://schemas.microsoft.com/office/word/2010/wordprocessingCanvas" xmlns:cx="http://schemas.microsoft.com/office/drawing/2014/chartex" xmlns:cx1="http://schemas.microsoft.com/office/drawing/2015/9/8/chartex" xmlns:cx2="http://schemas.microsoft.com/office/drawing/2015/10/21/chartex" xmlns:cx3="http://schemas.microsoft.com/office/drawing/2016/5/9/chartex" xmlns:cx4="http://schemas.microsoft.com/office/drawing/2016/5/10/chartex" xmlns:cx5="http://schemas.microsoft.com/office/drawing/2016/5/11/chartex" xmlns:cx6="http://schemas.microsoft.com/office/drawing/2016/5/12/chartex" xmlns:cx7="http://schemas.microsoft.com/office/drawing/2016/5/13/chartex" xmlns:cx8="http://schemas.microsoft.com/office/drawing/2016/5/14/chartex" xmlns:mc="http://schemas.openxmlformats.org/markup-compatibility/2006" xmlns:aink="http://schemas.microsoft.com/office/drawing/2016/ink" xmlns:am3d="http://schemas.microsoft.com/office/drawing/2017/model3d" xmlns:o="urn:schemas-microsoft-com:office:office" xmlns:oel="http://schemas.microsoft.com/office/2019/extlst" xmlns:r="http://schemas.openxmlformats.org/officeDocument/2006/relationships" xmlns:m="http://schemas.openxmlformats.org/officeDocument/2006/math" xmlns:v="urn:schemas-microsoft-com:vml" xmlns:wp14="http://schemas.microsoft.com/office/word/2010/wordprocessingDrawing" xmlns:wp="http://schemas.openxmlformats.org/drawingml/2006/wordprocessingDrawing" xmlns:w10="urn:schemas-microsoft-com:office:word" xmlns:w="http://schemas.openxmlformats.org/wordprocessingml/2006/main" xmlns:w14="http://schemas.microsoft.com/office/word/2010/wordml" xmlns:w15="http://schemas.microsoft.com/office/word/2012/wordml" xmlns:w16cex="http://schemas.microsoft.com/office/word/2018/wordml/cex" xmlns:w16cid="http://schemas.microsoft.com/office/word/2016/wordml/cid" xmlns:w16="http://schemas.microsoft.com/office/word/2018/wordml" xmlns:w16sdtdh="http://schemas.microsoft.com/office/word/2020/wordml/sdtdatahash" xmlns:w16se="http://schemas.microsoft.com/office/word/2015/wordml/symex" xmlns:wpg="http://schemas.microsoft.com/office/word/2010/wordprocessingGroup" xmlns:wpi="http://schemas.microsoft.com/office/word/2010/wordprocessingInk" xmlns:wne="http://schemas.microsoft.com/office/word/2006/wordml" xmlns:wps="http://schemas.microsoft.com/office/word/2010/wordprocessingShape" mc:Ignorable="w14 w15 w16se w16cid w16 w16cex w16sdtdh wp14">
+<w:numbering xmlns:wpc="http://schemas.microsoft.com/office/word/2010/wordprocessingCanvas" xmlns:cx="http://schemas.microsoft.com/office/drawing/2014/chartex" xmlns:cx1="http://schemas.microsoft.com/office/drawing/2015/9/8/chartex" xmlns:cx2="http://schemas.microsoft.com/office/drawing/2015/10/21/chartex" xmlns:cx3="http://schemas.microsoft.com/office/drawing/2016/5/9/chartex" xmlns:cx4="http://schemas.microsoft.com/office/drawing/2016/5/10/chartex" xmlns:cx5="http://schemas.microsoft.com/office/drawing/2016/5/11/chartex" xmlns:cx6="http://schemas.microsoft.com/office/drawing/2016/5/12/chartex" xmlns:cx7="http://schemas.microsoft.com/office/drawing/2016/5/13/chartex" xmlns:cx8="http://schemas.microsoft.com/office/drawing/2016/5/14/chartex" xmlns:mc="http://schemas.openxmlformats.org/markup-compatibility/2006" xmlns:aink="http://schemas.microsoft.com/office/drawing/2016/ink" xmlns:am3d="http://schemas.microsoft.com/office/drawing/2017/model3d" xmlns:o="urn:schemas-microsoft-com:office:office" xmlns:oel="http://schemas.microsoft.com/office/2019/extlst" xmlns:r="http://schemas.openxmlformats.org/officeDocument/2006/relationships" xmlns:m="http://schemas.openxmlformats.org/officeDocument/2006/math" xmlns:v="urn:schemas-microsoft-com:vml" xmlns:wp14="http://schemas.microsoft.com/office/word/2010/wordprocessingDrawing" xmlns:wp="http://schemas.openxmlformats.org/drawingml/2006/wordprocessingDrawing" xmlns:w10="urn:schemas-microsoft-com:office:word" xmlns:w="http://schemas.openxmlformats.org/wordprocessingml/2006/main" xmlns:w14="http://schemas.microsoft.com/office/word/2010/wordml" xmlns:w15="http://schemas.microsoft.com/office/word/2012/wordml" xmlns:w16cex="http://schemas.microsoft.com/office/word/2018/wordml/cex" xmlns:w16cid="http://schemas.microsoft.com/office/word/2016/wordml/cid" xmlns:w16="http://schemas.microsoft.com/office/word/2018/wordml" xmlns:w16du="http://schemas.microsoft.com/office/word/2023/wordml/word16du" xmlns:w16sdtdh="http://schemas.microsoft.com/office/word/2020/wordml/sdtdatahash" xmlns:w16se="http://schemas.microsoft.com/office/word/2015/wordml/symex" xmlns:wpg="http://schemas.microsoft.com/office/word/2010/wordprocessingGroup" xmlns:wpi="http://schemas.microsoft.com/office/word/2010/wordprocessingInk" xmlns:wne="http://schemas.microsoft.com/office/word/2006/wordml" xmlns:wps="http://schemas.microsoft.com/office/word/2010/wordprocessingShape" mc:Ignorable="w14 w15 w16se w16cid w16 w16cex w16sdtdh w16du wp14">
   <w:abstractNum w:abstractNumId="0" w15:restartNumberingAfterBreak="0">
     <w:nsid w:val="245C21B2"/>
     <w:multiLevelType w:val="hybridMultilevel"/>
@@ -3746,7 +3647,7 @@
 </file>
 
 <file path=word/styles.xml><?xml version="1.0" encoding="utf-8"?>
-<w:styles xmlns:mc="http://schemas.openxmlformats.org/markup-compatibility/2006" xmlns:r="http://schemas.openxmlformats.org/officeDocument/2006/relationships" xmlns:w="http://schemas.openxmlformats.org/wordprocessingml/2006/main" xmlns:w14="http://schemas.microsoft.com/office/word/2010/wordml" xmlns:w15="http://schemas.microsoft.com/office/word/2012/wordml" xmlns:w16cex="http://schemas.microsoft.com/office/word/2018/wordml/cex" xmlns:w16cid="http://schemas.microsoft.com/office/word/2016/wordml/cid" xmlns:w16="http://schemas.microsoft.com/office/word/2018/wordml" xmlns:w16sdtdh="http://schemas.microsoft.com/office/word/2020/wordml/sdtdatahash" xmlns:w16se="http://schemas.microsoft.com/office/word/2015/wordml/symex" mc:Ignorable="w14 w15 w16se w16cid w16 w16cex w16sdtdh">
+<w:styles xmlns:mc="http://schemas.openxmlformats.org/markup-compatibility/2006" xmlns:r="http://schemas.openxmlformats.org/officeDocument/2006/relationships" xmlns:w="http://schemas.openxmlformats.org/wordprocessingml/2006/main" xmlns:w14="http://schemas.microsoft.com/office/word/2010/wordml" xmlns:w15="http://schemas.microsoft.com/office/word/2012/wordml" xmlns:w16cex="http://schemas.microsoft.com/office/word/2018/wordml/cex" xmlns:w16cid="http://schemas.microsoft.com/office/word/2016/wordml/cid" xmlns:w16="http://schemas.microsoft.com/office/word/2018/wordml" xmlns:w16du="http://schemas.microsoft.com/office/word/2023/wordml/word16du" xmlns:w16sdtdh="http://schemas.microsoft.com/office/word/2020/wordml/sdtdatahash" xmlns:w16se="http://schemas.microsoft.com/office/word/2015/wordml/symex" mc:Ignorable="w14 w15 w16se w16cid w16 w16cex w16sdtdh w16du">
   <w:docDefaults>
     <w:rPrDefault>
       <w:rPr>

</xml_diff>